<commit_message>
Konzept überarbeitet, XML-Struktur ~final
Die Strutur der XML-Dateien ist nun annähernd final.
</commit_message>
<xml_diff>
--- a/Planung/Konzept.docx
+++ b/Planung/Konzept.docx
@@ -940,17 +940,8 @@
         <w:rPr>
           <w:ins w:id="48" w:author="vendetta" w:date="2012-12-06T10:11:00Z"/>
         </w:rPr>
-        <w:pPrChange w:id="49" w:author="vendetta" w:date="2012-12-06T10:11:00Z">
-          <w:pPr>
-            <w:pStyle w:val="ListParagraph"/>
-            <w:numPr>
-              <w:numId w:val="2"/>
-            </w:numPr>
-            <w:ind w:hanging="360"/>
-          </w:pPr>
-        </w:pPrChange>
-      </w:pPr>
-      <w:ins w:id="50" w:author="vendetta" w:date="2012-12-06T10:07:00Z">
+      </w:pPr>
+      <w:ins w:id="49" w:author="vendetta" w:date="2012-12-06T10:07:00Z">
         <w:r>
           <w:t>XML-Dateien als Entwurf beigefügt</w:t>
         </w:r>
@@ -964,19 +955,10 @@
           <w:numId w:val="2"/>
         </w:numPr>
         <w:rPr>
-          <w:ins w:id="51" w:author="vendetta" w:date="2012-12-06T09:28:00Z"/>
-        </w:rPr>
-        <w:pPrChange w:id="52" w:author="vendetta" w:date="2012-12-06T10:11:00Z">
-          <w:pPr>
-            <w:pStyle w:val="ListParagraph"/>
-            <w:numPr>
-              <w:numId w:val="2"/>
-            </w:numPr>
-            <w:ind w:hanging="360"/>
-          </w:pPr>
-        </w:pPrChange>
-      </w:pPr>
-      <w:ins w:id="53" w:author="vendetta" w:date="2012-12-06T10:13:00Z">
+          <w:ins w:id="50" w:author="vendetta" w:date="2012-12-06T09:28:00Z"/>
+        </w:rPr>
+      </w:pPr>
+      <w:ins w:id="51" w:author="vendetta" w:date="2012-12-06T10:13:00Z">
         <w:r>
           <w:t>Attribute oder Elemente?</w:t>
         </w:r>
@@ -985,19 +967,19 @@
     <w:p>
       <w:pPr>
         <w:rPr>
-          <w:ins w:id="54" w:author="vendetta" w:date="2012-12-06T10:00:00Z"/>
-        </w:rPr>
-        <w:pPrChange w:id="55" w:author="vendetta" w:date="2012-12-06T09:24:00Z">
-          <w:pPr>
-            <w:pStyle w:val="ListParagraph"/>
-            <w:numPr>
-              <w:numId w:val="2"/>
-            </w:numPr>
-            <w:ind w:hanging="360"/>
-          </w:pPr>
-        </w:pPrChange>
-      </w:pPr>
-      <w:ins w:id="56" w:author="vendetta" w:date="2012-12-06T09:29:00Z">
+          <w:ins w:id="52" w:author="vendetta" w:date="2012-12-06T10:00:00Z"/>
+        </w:rPr>
+        <w:pPrChange w:id="53" w:author="vendetta" w:date="2012-12-06T09:24:00Z">
+          <w:pPr>
+            <w:pStyle w:val="ListParagraph"/>
+            <w:numPr>
+              <w:numId w:val="2"/>
+            </w:numPr>
+            <w:ind w:hanging="360"/>
+          </w:pPr>
+        </w:pPrChange>
+      </w:pPr>
+      <w:ins w:id="54" w:author="vendetta" w:date="2012-12-06T09:29:00Z">
         <w:r>
           <w:t>Bilder-XML:</w:t>
         </w:r>
@@ -1011,6 +993,23 @@
           <w:numId w:val="2"/>
         </w:numPr>
         <w:rPr>
+          <w:ins w:id="55" w:author="vendetta" w:date="2012-12-06T10:00:00Z"/>
+        </w:rPr>
+      </w:pPr>
+      <w:ins w:id="56" w:author="vendetta" w:date="2012-12-06T10:00:00Z">
+        <w:r>
+          <w:t>enthält alle zu ladenden Bilder</w:t>
+        </w:r>
+      </w:ins>
+    </w:p>
+    <w:p>
+      <w:pPr>
+        <w:pStyle w:val="ListParagraph"/>
+        <w:numPr>
+          <w:ilvl w:val="1"/>
+          <w:numId w:val="2"/>
+        </w:numPr>
+        <w:rPr>
           <w:ins w:id="57" w:author="vendetta" w:date="2012-12-06T10:00:00Z"/>
         </w:rPr>
         <w:pPrChange w:id="58" w:author="vendetta" w:date="2012-12-06T10:00:00Z">
@@ -1025,7 +1024,7 @@
       </w:pPr>
       <w:ins w:id="59" w:author="vendetta" w:date="2012-12-06T10:00:00Z">
         <w:r>
-          <w:t>enthält alle zu ladenden Bilder</w:t>
+          <w:t>ID</w:t>
         </w:r>
       </w:ins>
     </w:p>
@@ -1051,228 +1050,955 @@
       </w:pPr>
       <w:ins w:id="62" w:author="vendetta" w:date="2012-12-06T10:00:00Z">
         <w:r>
+          <w:t>Abmessungen</w:t>
+        </w:r>
+      </w:ins>
+    </w:p>
+    <w:p>
+      <w:pPr>
+        <w:pStyle w:val="ListParagraph"/>
+        <w:numPr>
+          <w:ilvl w:val="1"/>
+          <w:numId w:val="2"/>
+        </w:numPr>
+        <w:rPr>
+          <w:ins w:id="63" w:author="vendetta" w:date="2012-12-06T10:00:00Z"/>
+        </w:rPr>
+        <w:pPrChange w:id="64" w:author="vendetta" w:date="2012-12-06T10:00:00Z">
+          <w:pPr>
+            <w:pStyle w:val="ListParagraph"/>
+            <w:numPr>
+              <w:numId w:val="2"/>
+            </w:numPr>
+            <w:ind w:hanging="360"/>
+          </w:pPr>
+        </w:pPrChange>
+      </w:pPr>
+      <w:ins w:id="65" w:author="vendetta" w:date="2012-12-06T10:00:00Z">
+        <w:r>
+          <w:t>Dateipfad</w:t>
+        </w:r>
+      </w:ins>
+    </w:p>
+    <w:p>
+      <w:pPr>
+        <w:pStyle w:val="ListParagraph"/>
+        <w:numPr>
+          <w:ilvl w:val="1"/>
+          <w:numId w:val="2"/>
+        </w:numPr>
+        <w:rPr>
+          <w:ins w:id="66" w:author="vendetta" w:date="2012-12-06T10:00:00Z"/>
+        </w:rPr>
+        <w:pPrChange w:id="67" w:author="vendetta" w:date="2012-12-06T10:00:00Z">
+          <w:pPr>
+            <w:pStyle w:val="ListParagraph"/>
+            <w:numPr>
+              <w:numId w:val="2"/>
+            </w:numPr>
+            <w:ind w:hanging="360"/>
+          </w:pPr>
+        </w:pPrChange>
+      </w:pPr>
+      <w:ins w:id="68" w:author="vendetta" w:date="2012-12-06T10:00:00Z">
+        <w:r>
+          <w:t>Animation</w:t>
+        </w:r>
+      </w:ins>
+    </w:p>
+    <w:p>
+      <w:pPr>
+        <w:pStyle w:val="ListParagraph"/>
+        <w:numPr>
+          <w:ilvl w:val="2"/>
+          <w:numId w:val="2"/>
+        </w:numPr>
+        <w:rPr>
+          <w:ins w:id="69" w:author="vendetta" w:date="2012-12-06T10:00:00Z"/>
+        </w:rPr>
+        <w:pPrChange w:id="70" w:author="vendetta" w:date="2012-12-06T10:00:00Z">
+          <w:pPr>
+            <w:pStyle w:val="ListParagraph"/>
+            <w:numPr>
+              <w:numId w:val="2"/>
+            </w:numPr>
+            <w:ind w:hanging="360"/>
+          </w:pPr>
+        </w:pPrChange>
+      </w:pPr>
+      <w:ins w:id="71" w:author="vendetta" w:date="2012-12-06T10:00:00Z">
+        <w:r>
+          <w:t>FPS</w:t>
+        </w:r>
+      </w:ins>
+    </w:p>
+    <w:p>
+      <w:pPr>
+        <w:pStyle w:val="ListParagraph"/>
+        <w:numPr>
+          <w:ilvl w:val="2"/>
+          <w:numId w:val="2"/>
+        </w:numPr>
+        <w:rPr>
+          <w:ins w:id="72" w:author="vendetta" w:date="2012-12-06T10:00:00Z"/>
+        </w:rPr>
+        <w:pPrChange w:id="73" w:author="vendetta" w:date="2012-12-06T10:00:00Z">
+          <w:pPr>
+            <w:pStyle w:val="ListParagraph"/>
+            <w:numPr>
+              <w:numId w:val="2"/>
+            </w:numPr>
+            <w:ind w:hanging="360"/>
+          </w:pPr>
+        </w:pPrChange>
+      </w:pPr>
+      <w:ins w:id="74" w:author="vendetta" w:date="2012-12-06T10:00:00Z">
+        <w:r>
+          <w:t>Tile-Anzahl</w:t>
+        </w:r>
+      </w:ins>
+    </w:p>
+    <w:p>
+      <w:pPr>
+        <w:pStyle w:val="ListParagraph"/>
+        <w:numPr>
+          <w:ilvl w:val="2"/>
+          <w:numId w:val="2"/>
+        </w:numPr>
+        <w:rPr>
+          <w:ins w:id="75" w:author="vendetta" w:date="2012-12-06T18:05:00Z"/>
+        </w:rPr>
+        <w:pPrChange w:id="76" w:author="vendetta" w:date="2012-12-06T10:01:00Z">
+          <w:pPr>
+            <w:pStyle w:val="ListParagraph"/>
+            <w:numPr>
+              <w:numId w:val="2"/>
+            </w:numPr>
+            <w:ind w:hanging="360"/>
+          </w:pPr>
+        </w:pPrChange>
+      </w:pPr>
+      <w:ins w:id="77" w:author="vendetta" w:date="2012-12-06T10:00:00Z">
+        <w:r>
+          <w:t>Tile-Breite</w:t>
+        </w:r>
+      </w:ins>
+    </w:p>
+    <w:p>
+      <w:pPr>
+        <w:pStyle w:val="ListParagraph"/>
+        <w:numPr>
+          <w:ilvl w:val="1"/>
+          <w:numId w:val="2"/>
+        </w:numPr>
+        <w:rPr>
+          <w:ins w:id="78" w:author="vendetta" w:date="2012-12-06T09:40:00Z"/>
+        </w:rPr>
+        <w:pPrChange w:id="79" w:author="vendetta" w:date="2012-12-06T18:05:00Z">
+          <w:pPr>
+            <w:pStyle w:val="ListParagraph"/>
+            <w:numPr>
+              <w:numId w:val="2"/>
+            </w:numPr>
+            <w:ind w:hanging="360"/>
+          </w:pPr>
+        </w:pPrChange>
+      </w:pPr>
+      <w:ins w:id="80" w:author="vendetta" w:date="2012-12-06T18:05:00Z">
+        <w:r>
+          <w:t>Skalierung</w:t>
+        </w:r>
+      </w:ins>
+      <w:bookmarkStart w:id="81" w:name="_GoBack"/>
+      <w:bookmarkEnd w:id="81"/>
+    </w:p>
+    <w:p>
+      <w:pPr>
+        <w:pStyle w:val="NoSpacing"/>
+        <w:rPr>
+          <w:ins w:id="82" w:author="vendetta" w:date="2012-12-06T10:01:00Z"/>
+        </w:rPr>
+        <w:pPrChange w:id="83" w:author="vendetta" w:date="2012-12-06T09:39:00Z">
+          <w:pPr>
+            <w:pStyle w:val="ListParagraph"/>
+            <w:numPr>
+              <w:numId w:val="2"/>
+            </w:numPr>
+            <w:ind w:hanging="360"/>
+          </w:pPr>
+        </w:pPrChange>
+      </w:pPr>
+      <w:ins w:id="84" w:author="vendetta" w:date="2012-12-06T09:40:00Z">
+        <w:r>
+          <w:t>Dialoge-XML:</w:t>
+        </w:r>
+      </w:ins>
+    </w:p>
+    <w:p>
+      <w:pPr>
+        <w:pStyle w:val="NoSpacing"/>
+        <w:rPr>
+          <w:ins w:id="85" w:author="vendetta" w:date="2012-12-06T10:01:00Z"/>
+        </w:rPr>
+        <w:pPrChange w:id="86" w:author="vendetta" w:date="2012-12-06T09:39:00Z">
+          <w:pPr>
+            <w:pStyle w:val="ListParagraph"/>
+            <w:numPr>
+              <w:numId w:val="2"/>
+            </w:numPr>
+            <w:ind w:hanging="360"/>
+          </w:pPr>
+        </w:pPrChange>
+      </w:pPr>
+    </w:p>
+    <w:p>
+      <w:pPr>
+        <w:pStyle w:val="NoSpacing"/>
+        <w:numPr>
+          <w:ilvl w:val="0"/>
+          <w:numId w:val="2"/>
+        </w:numPr>
+        <w:rPr>
+          <w:ins w:id="87" w:author="vendetta" w:date="2012-12-06T10:01:00Z"/>
+        </w:rPr>
+        <w:pPrChange w:id="88" w:author="vendetta" w:date="2012-12-06T10:01:00Z">
+          <w:pPr>
+            <w:pStyle w:val="ListParagraph"/>
+            <w:numPr>
+              <w:numId w:val="2"/>
+            </w:numPr>
+            <w:ind w:hanging="360"/>
+          </w:pPr>
+        </w:pPrChange>
+      </w:pPr>
+      <w:ins w:id="89" w:author="vendetta" w:date="2012-12-06T10:01:00Z">
+        <w:r>
+          <w:t>Enthält alle Dialoge</w:t>
+        </w:r>
+      </w:ins>
+    </w:p>
+    <w:p>
+      <w:pPr>
+        <w:pStyle w:val="NoSpacing"/>
+        <w:numPr>
+          <w:ilvl w:val="1"/>
+          <w:numId w:val="2"/>
+        </w:numPr>
+        <w:rPr>
+          <w:ins w:id="90" w:author="vendetta" w:date="2012-12-06T10:01:00Z"/>
+        </w:rPr>
+        <w:pPrChange w:id="91" w:author="vendetta" w:date="2012-12-06T10:01:00Z">
+          <w:pPr>
+            <w:pStyle w:val="ListParagraph"/>
+            <w:numPr>
+              <w:numId w:val="2"/>
+            </w:numPr>
+            <w:ind w:hanging="360"/>
+          </w:pPr>
+        </w:pPrChange>
+      </w:pPr>
+      <w:ins w:id="92" w:author="vendetta" w:date="2012-12-06T10:01:00Z">
+        <w:r>
           <w:t>ID</w:t>
         </w:r>
       </w:ins>
     </w:p>
     <w:p>
       <w:pPr>
-        <w:pStyle w:val="ListParagraph"/>
+        <w:pStyle w:val="NoSpacing"/>
         <w:numPr>
           <w:ilvl w:val="1"/>
           <w:numId w:val="2"/>
         </w:numPr>
         <w:rPr>
-          <w:ins w:id="63" w:author="vendetta" w:date="2012-12-06T10:00:00Z"/>
-        </w:rPr>
-        <w:pPrChange w:id="64" w:author="vendetta" w:date="2012-12-06T10:00:00Z">
-          <w:pPr>
-            <w:pStyle w:val="ListParagraph"/>
-            <w:numPr>
-              <w:numId w:val="2"/>
-            </w:numPr>
-            <w:ind w:hanging="360"/>
-          </w:pPr>
-        </w:pPrChange>
-      </w:pPr>
-      <w:ins w:id="65" w:author="vendetta" w:date="2012-12-06T10:00:00Z">
-        <w:r>
-          <w:t>Abmessungen</w:t>
-        </w:r>
-      </w:ins>
-    </w:p>
-    <w:p>
-      <w:pPr>
-        <w:pStyle w:val="ListParagraph"/>
+          <w:ins w:id="93" w:author="vendetta" w:date="2012-12-06T10:01:00Z"/>
+        </w:rPr>
+        <w:pPrChange w:id="94" w:author="vendetta" w:date="2012-12-06T10:01:00Z">
+          <w:pPr>
+            <w:pStyle w:val="ListParagraph"/>
+            <w:numPr>
+              <w:numId w:val="2"/>
+            </w:numPr>
+            <w:ind w:hanging="360"/>
+          </w:pPr>
+        </w:pPrChange>
+      </w:pPr>
+      <w:ins w:id="95" w:author="vendetta" w:date="2012-12-06T10:01:00Z">
+        <w:r>
+          <w:t>Text</w:t>
+        </w:r>
+      </w:ins>
+    </w:p>
+    <w:p>
+      <w:pPr>
+        <w:pStyle w:val="NoSpacing"/>
+        <w:numPr>
+          <w:ilvl w:val="2"/>
+          <w:numId w:val="2"/>
+        </w:numPr>
+        <w:rPr>
+          <w:ins w:id="96" w:author="vendetta" w:date="2012-12-06T10:01:00Z"/>
+        </w:rPr>
+        <w:pPrChange w:id="97" w:author="vendetta" w:date="2012-12-06T10:01:00Z">
+          <w:pPr>
+            <w:pStyle w:val="ListParagraph"/>
+            <w:numPr>
+              <w:numId w:val="2"/>
+            </w:numPr>
+            <w:ind w:hanging="360"/>
+          </w:pPr>
+        </w:pPrChange>
+      </w:pPr>
+      <w:ins w:id="98" w:author="vendetta" w:date="2012-12-06T10:01:00Z">
+        <w:r>
+          <w:t>Sprecher</w:t>
+        </w:r>
+      </w:ins>
+    </w:p>
+    <w:p>
+      <w:pPr>
+        <w:pStyle w:val="NoSpacing"/>
+        <w:numPr>
+          <w:ilvl w:val="3"/>
+          <w:numId w:val="2"/>
+        </w:numPr>
+        <w:rPr>
+          <w:ins w:id="99" w:author="vendetta" w:date="2012-12-06T10:01:00Z"/>
+        </w:rPr>
+        <w:pPrChange w:id="100" w:author="vendetta" w:date="2012-12-06T10:01:00Z">
+          <w:pPr>
+            <w:pStyle w:val="ListParagraph"/>
+            <w:numPr>
+              <w:numId w:val="2"/>
+            </w:numPr>
+            <w:ind w:hanging="360"/>
+          </w:pPr>
+        </w:pPrChange>
+      </w:pPr>
+      <w:ins w:id="101" w:author="vendetta" w:date="2012-12-06T10:01:00Z">
+        <w:r>
+          <w:t>Name</w:t>
+        </w:r>
+      </w:ins>
+    </w:p>
+    <w:p>
+      <w:pPr>
+        <w:pStyle w:val="NoSpacing"/>
+        <w:numPr>
+          <w:ilvl w:val="3"/>
+          <w:numId w:val="2"/>
+        </w:numPr>
+        <w:rPr>
+          <w:ins w:id="102" w:author="vendetta" w:date="2012-12-06T10:01:00Z"/>
+        </w:rPr>
+        <w:pPrChange w:id="103" w:author="vendetta" w:date="2012-12-06T10:01:00Z">
+          <w:pPr>
+            <w:pStyle w:val="ListParagraph"/>
+            <w:numPr>
+              <w:numId w:val="2"/>
+            </w:numPr>
+            <w:ind w:hanging="360"/>
+          </w:pPr>
+        </w:pPrChange>
+      </w:pPr>
+      <w:ins w:id="104" w:author="vendetta" w:date="2012-12-06T10:01:00Z">
+        <w:r>
+          <w:t>Bild-ID</w:t>
+        </w:r>
+      </w:ins>
+    </w:p>
+    <w:p>
+      <w:pPr>
+        <w:pStyle w:val="NoSpacing"/>
+        <w:numPr>
+          <w:ilvl w:val="2"/>
+          <w:numId w:val="2"/>
+        </w:numPr>
+        <w:rPr>
+          <w:ins w:id="105" w:author="vendetta" w:date="2012-12-06T09:43:00Z"/>
+        </w:rPr>
+        <w:pPrChange w:id="106" w:author="vendetta" w:date="2012-12-06T10:02:00Z">
+          <w:pPr>
+            <w:pStyle w:val="ListParagraph"/>
+            <w:numPr>
+              <w:numId w:val="2"/>
+            </w:numPr>
+            <w:ind w:hanging="360"/>
+          </w:pPr>
+        </w:pPrChange>
+      </w:pPr>
+      <w:ins w:id="107" w:author="vendetta" w:date="2012-12-06T10:01:00Z">
+        <w:r>
+          <w:t>Satz</w:t>
+        </w:r>
+      </w:ins>
+    </w:p>
+    <w:p>
+      <w:pPr>
+        <w:pStyle w:val="NoSpacing"/>
+        <w:rPr>
+          <w:ins w:id="108" w:author="vendetta" w:date="2012-12-06T10:03:00Z"/>
+        </w:rPr>
+        <w:pPrChange w:id="109" w:author="vendetta" w:date="2012-12-06T09:43:00Z">
+          <w:pPr>
+            <w:pStyle w:val="ListParagraph"/>
+            <w:numPr>
+              <w:numId w:val="2"/>
+            </w:numPr>
+            <w:ind w:hanging="360"/>
+          </w:pPr>
+        </w:pPrChange>
+      </w:pPr>
+      <w:ins w:id="110" w:author="vendetta" w:date="2012-12-06T09:43:00Z">
+        <w:r>
+          <w:t>Szenen-XML:</w:t>
+        </w:r>
+      </w:ins>
+    </w:p>
+    <w:p>
+      <w:pPr>
+        <w:pStyle w:val="NoSpacing"/>
+        <w:numPr>
+          <w:ilvl w:val="0"/>
+          <w:numId w:val="2"/>
+        </w:numPr>
+        <w:rPr>
+          <w:ins w:id="111" w:author="vendetta" w:date="2012-12-06T10:03:00Z"/>
+        </w:rPr>
+        <w:pPrChange w:id="112" w:author="vendetta" w:date="2012-12-06T10:03:00Z">
+          <w:pPr>
+            <w:pStyle w:val="ListParagraph"/>
+            <w:numPr>
+              <w:numId w:val="2"/>
+            </w:numPr>
+            <w:ind w:hanging="360"/>
+          </w:pPr>
+        </w:pPrChange>
+      </w:pPr>
+      <w:ins w:id="113" w:author="vendetta" w:date="2012-12-06T10:03:00Z">
+        <w:r>
+          <w:t>Enthält die umfassende Beschreibung einer Szene</w:t>
+        </w:r>
+      </w:ins>
+    </w:p>
+    <w:p>
+      <w:pPr>
+        <w:pStyle w:val="NoSpacing"/>
         <w:numPr>
           <w:ilvl w:val="1"/>
           <w:numId w:val="2"/>
         </w:numPr>
         <w:rPr>
-          <w:ins w:id="66" w:author="vendetta" w:date="2012-12-06T10:00:00Z"/>
-        </w:rPr>
-        <w:pPrChange w:id="67" w:author="vendetta" w:date="2012-12-06T10:00:00Z">
-          <w:pPr>
-            <w:pStyle w:val="ListParagraph"/>
-            <w:numPr>
-              <w:numId w:val="2"/>
-            </w:numPr>
-            <w:ind w:hanging="360"/>
-          </w:pPr>
-        </w:pPrChange>
-      </w:pPr>
-      <w:ins w:id="68" w:author="vendetta" w:date="2012-12-06T10:00:00Z">
-        <w:r>
-          <w:t>Dateipfad</w:t>
-        </w:r>
-      </w:ins>
-    </w:p>
-    <w:p>
-      <w:pPr>
-        <w:pStyle w:val="ListParagraph"/>
+          <w:ins w:id="114" w:author="vendetta" w:date="2012-12-06T10:03:00Z"/>
+        </w:rPr>
+        <w:pPrChange w:id="115" w:author="vendetta" w:date="2012-12-06T10:03:00Z">
+          <w:pPr>
+            <w:pStyle w:val="ListParagraph"/>
+            <w:numPr>
+              <w:numId w:val="2"/>
+            </w:numPr>
+            <w:ind w:hanging="360"/>
+          </w:pPr>
+        </w:pPrChange>
+      </w:pPr>
+      <w:ins w:id="116" w:author="vendetta" w:date="2012-12-06T10:03:00Z">
+        <w:r>
+          <w:t>Objekte</w:t>
+        </w:r>
+      </w:ins>
+    </w:p>
+    <w:p>
+      <w:pPr>
+        <w:pStyle w:val="NoSpacing"/>
+        <w:numPr>
+          <w:ilvl w:val="2"/>
+          <w:numId w:val="2"/>
+        </w:numPr>
+        <w:rPr>
+          <w:ins w:id="117" w:author="vendetta" w:date="2012-12-06T10:03:00Z"/>
+        </w:rPr>
+        <w:pPrChange w:id="118" w:author="vendetta" w:date="2012-12-06T10:03:00Z">
+          <w:pPr>
+            <w:pStyle w:val="ListParagraph"/>
+            <w:numPr>
+              <w:numId w:val="2"/>
+            </w:numPr>
+            <w:ind w:hanging="360"/>
+          </w:pPr>
+        </w:pPrChange>
+      </w:pPr>
+      <w:ins w:id="119" w:author="vendetta" w:date="2012-12-06T10:03:00Z">
+        <w:r>
+          <w:t>Ebenen</w:t>
+        </w:r>
+      </w:ins>
+    </w:p>
+    <w:p>
+      <w:pPr>
+        <w:pStyle w:val="NoSpacing"/>
+        <w:numPr>
+          <w:ilvl w:val="3"/>
+          <w:numId w:val="2"/>
+        </w:numPr>
+        <w:rPr>
+          <w:ins w:id="120" w:author="vendetta" w:date="2012-12-06T10:06:00Z"/>
+        </w:rPr>
+        <w:pPrChange w:id="121" w:author="vendetta" w:date="2012-12-06T10:03:00Z">
+          <w:pPr>
+            <w:pStyle w:val="ListParagraph"/>
+            <w:numPr>
+              <w:numId w:val="2"/>
+            </w:numPr>
+            <w:ind w:hanging="360"/>
+          </w:pPr>
+        </w:pPrChange>
+      </w:pPr>
+      <w:ins w:id="122" w:author="vendetta" w:date="2012-12-06T10:04:00Z">
+        <w:r>
+          <w:t>Statischer HG</w:t>
+        </w:r>
+      </w:ins>
+    </w:p>
+    <w:p>
+      <w:pPr>
+        <w:pStyle w:val="NoSpacing"/>
+        <w:numPr>
+          <w:ilvl w:val="3"/>
+          <w:numId w:val="2"/>
+        </w:numPr>
+        <w:rPr>
+          <w:ins w:id="123" w:author="vendetta" w:date="2012-12-06T10:04:00Z"/>
+        </w:rPr>
+        <w:pPrChange w:id="124" w:author="vendetta" w:date="2012-12-06T10:03:00Z">
+          <w:pPr>
+            <w:pStyle w:val="ListParagraph"/>
+            <w:numPr>
+              <w:numId w:val="2"/>
+            </w:numPr>
+            <w:ind w:hanging="360"/>
+          </w:pPr>
+        </w:pPrChange>
+      </w:pPr>
+      <w:ins w:id="125" w:author="vendetta" w:date="2012-12-06T10:04:00Z">
+        <w:r>
+          <w:lastRenderedPageBreak/>
+          <w:t>Animierter HG</w:t>
+        </w:r>
+      </w:ins>
+    </w:p>
+    <w:p>
+      <w:pPr>
+        <w:pStyle w:val="NoSpacing"/>
+        <w:numPr>
+          <w:ilvl w:val="4"/>
+          <w:numId w:val="2"/>
+        </w:numPr>
+        <w:rPr>
+          <w:ins w:id="126" w:author="vendetta" w:date="2012-12-06T10:04:00Z"/>
+        </w:rPr>
+        <w:pPrChange w:id="127" w:author="vendetta" w:date="2012-12-06T10:04:00Z">
+          <w:pPr>
+            <w:pStyle w:val="ListParagraph"/>
+            <w:numPr>
+              <w:numId w:val="2"/>
+            </w:numPr>
+            <w:ind w:hanging="360"/>
+          </w:pPr>
+        </w:pPrChange>
+      </w:pPr>
+      <w:ins w:id="128" w:author="vendetta" w:date="2012-12-06T10:04:00Z">
+        <w:r>
+          <w:t>Objekt</w:t>
+        </w:r>
+      </w:ins>
+    </w:p>
+    <w:p>
+      <w:pPr>
+        <w:pStyle w:val="NoSpacing"/>
+        <w:numPr>
+          <w:ilvl w:val="5"/>
+          <w:numId w:val="2"/>
+        </w:numPr>
+        <w:rPr>
+          <w:ins w:id="129" w:author="vendetta" w:date="2012-12-06T10:04:00Z"/>
+        </w:rPr>
+        <w:pPrChange w:id="130" w:author="vendetta" w:date="2012-12-06T10:04:00Z">
+          <w:pPr>
+            <w:pStyle w:val="ListParagraph"/>
+            <w:numPr>
+              <w:numId w:val="2"/>
+            </w:numPr>
+            <w:ind w:hanging="360"/>
+          </w:pPr>
+        </w:pPrChange>
+      </w:pPr>
+      <w:ins w:id="131" w:author="vendetta" w:date="2012-12-06T10:04:00Z">
+        <w:r>
+          <w:t>ID</w:t>
+        </w:r>
+      </w:ins>
+    </w:p>
+    <w:p>
+      <w:pPr>
+        <w:pStyle w:val="NoSpacing"/>
+        <w:numPr>
+          <w:ilvl w:val="5"/>
+          <w:numId w:val="2"/>
+        </w:numPr>
+        <w:rPr>
+          <w:ins w:id="132" w:author="vendetta" w:date="2012-12-06T10:04:00Z"/>
+        </w:rPr>
+        <w:pPrChange w:id="133" w:author="vendetta" w:date="2012-12-06T10:04:00Z">
+          <w:pPr>
+            <w:pStyle w:val="ListParagraph"/>
+            <w:numPr>
+              <w:numId w:val="2"/>
+            </w:numPr>
+            <w:ind w:hanging="360"/>
+          </w:pPr>
+        </w:pPrChange>
+      </w:pPr>
+      <w:ins w:id="134" w:author="vendetta" w:date="2012-12-06T10:04:00Z">
+        <w:r>
+          <w:t>Position</w:t>
+        </w:r>
+      </w:ins>
+    </w:p>
+    <w:p>
+      <w:pPr>
+        <w:pStyle w:val="NoSpacing"/>
+        <w:numPr>
+          <w:ilvl w:val="5"/>
+          <w:numId w:val="2"/>
+        </w:numPr>
+        <w:rPr>
+          <w:ins w:id="135" w:author="vendetta" w:date="2012-12-06T10:04:00Z"/>
+        </w:rPr>
+        <w:pPrChange w:id="136" w:author="vendetta" w:date="2012-12-06T10:04:00Z">
+          <w:pPr>
+            <w:pStyle w:val="ListParagraph"/>
+            <w:numPr>
+              <w:numId w:val="2"/>
+            </w:numPr>
+            <w:ind w:hanging="360"/>
+          </w:pPr>
+        </w:pPrChange>
+      </w:pPr>
+      <w:ins w:id="137" w:author="vendetta" w:date="2012-12-06T10:04:00Z">
+        <w:r>
+          <w:t>Größe</w:t>
+        </w:r>
+      </w:ins>
+    </w:p>
+    <w:p>
+      <w:pPr>
+        <w:pStyle w:val="NoSpacing"/>
+        <w:numPr>
+          <w:ilvl w:val="3"/>
+          <w:numId w:val="2"/>
+        </w:numPr>
+        <w:rPr>
+          <w:ins w:id="138" w:author="vendetta" w:date="2012-12-06T10:05:00Z"/>
+        </w:rPr>
+        <w:pPrChange w:id="139" w:author="vendetta" w:date="2012-12-06T10:05:00Z">
+          <w:pPr>
+            <w:pStyle w:val="ListParagraph"/>
+            <w:numPr>
+              <w:numId w:val="2"/>
+            </w:numPr>
+            <w:ind w:hanging="360"/>
+          </w:pPr>
+        </w:pPrChange>
+      </w:pPr>
+      <w:ins w:id="140" w:author="vendetta" w:date="2012-12-06T10:05:00Z">
+        <w:r>
+          <w:t>Personen</w:t>
+        </w:r>
+      </w:ins>
+    </w:p>
+    <w:p>
+      <w:pPr>
+        <w:pStyle w:val="NoSpacing"/>
+        <w:numPr>
+          <w:ilvl w:val="4"/>
+          <w:numId w:val="2"/>
+        </w:numPr>
+        <w:rPr>
+          <w:ins w:id="141" w:author="vendetta" w:date="2012-12-06T10:05:00Z"/>
+        </w:rPr>
+        <w:pPrChange w:id="142" w:author="vendetta" w:date="2012-12-06T10:05:00Z">
+          <w:pPr>
+            <w:pStyle w:val="ListParagraph"/>
+            <w:numPr>
+              <w:numId w:val="2"/>
+            </w:numPr>
+            <w:ind w:hanging="360"/>
+          </w:pPr>
+        </w:pPrChange>
+      </w:pPr>
+      <w:ins w:id="143" w:author="vendetta" w:date="2012-12-06T10:05:00Z">
+        <w:r>
+          <w:t>Objekt</w:t>
+        </w:r>
+      </w:ins>
+    </w:p>
+    <w:p>
+      <w:pPr>
+        <w:pStyle w:val="NoSpacing"/>
+        <w:numPr>
+          <w:ilvl w:val="5"/>
+          <w:numId w:val="2"/>
+        </w:numPr>
+        <w:rPr>
+          <w:ins w:id="144" w:author="vendetta" w:date="2012-12-06T10:05:00Z"/>
+        </w:rPr>
+        <w:pPrChange w:id="145" w:author="vendetta" w:date="2012-12-06T10:05:00Z">
+          <w:pPr>
+            <w:pStyle w:val="ListParagraph"/>
+            <w:numPr>
+              <w:numId w:val="2"/>
+            </w:numPr>
+            <w:ind w:hanging="360"/>
+          </w:pPr>
+        </w:pPrChange>
+      </w:pPr>
+      <w:ins w:id="146" w:author="vendetta" w:date="2012-12-06T10:05:00Z">
+        <w:r>
+          <w:t>…</w:t>
+        </w:r>
+      </w:ins>
+    </w:p>
+    <w:p>
+      <w:pPr>
+        <w:pStyle w:val="NoSpacing"/>
+        <w:numPr>
+          <w:ilvl w:val="3"/>
+          <w:numId w:val="2"/>
+        </w:numPr>
+        <w:rPr>
+          <w:ins w:id="147" w:author="vendetta" w:date="2012-12-06T10:05:00Z"/>
+        </w:rPr>
+        <w:pPrChange w:id="148" w:author="vendetta" w:date="2012-12-06T10:05:00Z">
+          <w:pPr>
+            <w:pStyle w:val="ListParagraph"/>
+            <w:numPr>
+              <w:numId w:val="2"/>
+            </w:numPr>
+            <w:ind w:hanging="360"/>
+          </w:pPr>
+        </w:pPrChange>
+      </w:pPr>
+      <w:ins w:id="149" w:author="vendetta" w:date="2012-12-06T10:05:00Z">
+        <w:r>
+          <w:t>Statischer VG</w:t>
+        </w:r>
+      </w:ins>
+    </w:p>
+    <w:p>
+      <w:pPr>
+        <w:pStyle w:val="NoSpacing"/>
+        <w:numPr>
+          <w:ilvl w:val="3"/>
+          <w:numId w:val="2"/>
+        </w:numPr>
+        <w:rPr>
+          <w:ins w:id="150" w:author="vendetta" w:date="2012-12-06T10:06:00Z"/>
+        </w:rPr>
+        <w:pPrChange w:id="151" w:author="vendetta" w:date="2012-12-06T10:05:00Z">
+          <w:pPr>
+            <w:pStyle w:val="ListParagraph"/>
+            <w:numPr>
+              <w:numId w:val="2"/>
+            </w:numPr>
+            <w:ind w:hanging="360"/>
+          </w:pPr>
+        </w:pPrChange>
+      </w:pPr>
+      <w:ins w:id="152" w:author="vendetta" w:date="2012-12-06T10:06:00Z">
+        <w:r>
+          <w:t>Animierter VG</w:t>
+        </w:r>
+      </w:ins>
+    </w:p>
+    <w:p>
+      <w:pPr>
+        <w:pStyle w:val="NoSpacing"/>
+        <w:numPr>
+          <w:ilvl w:val="4"/>
+          <w:numId w:val="2"/>
+        </w:numPr>
+        <w:rPr>
+          <w:ins w:id="153" w:author="vendetta" w:date="2012-12-06T10:06:00Z"/>
+        </w:rPr>
+        <w:pPrChange w:id="154" w:author="vendetta" w:date="2012-12-06T10:06:00Z">
+          <w:pPr>
+            <w:pStyle w:val="ListParagraph"/>
+            <w:numPr>
+              <w:numId w:val="2"/>
+            </w:numPr>
+            <w:ind w:hanging="360"/>
+          </w:pPr>
+        </w:pPrChange>
+      </w:pPr>
+      <w:ins w:id="155" w:author="vendetta" w:date="2012-12-06T10:06:00Z">
+        <w:r>
+          <w:t>Objekt</w:t>
+        </w:r>
+      </w:ins>
+    </w:p>
+    <w:p>
+      <w:pPr>
+        <w:pStyle w:val="NoSpacing"/>
+        <w:numPr>
+          <w:ilvl w:val="5"/>
+          <w:numId w:val="2"/>
+        </w:numPr>
+        <w:rPr>
+          <w:ins w:id="156" w:author="vendetta" w:date="2012-12-06T10:06:00Z"/>
+        </w:rPr>
+        <w:pPrChange w:id="157" w:author="vendetta" w:date="2012-12-06T10:06:00Z">
+          <w:pPr>
+            <w:pStyle w:val="ListParagraph"/>
+            <w:numPr>
+              <w:numId w:val="2"/>
+            </w:numPr>
+            <w:ind w:hanging="360"/>
+          </w:pPr>
+        </w:pPrChange>
+      </w:pPr>
+      <w:ins w:id="158" w:author="vendetta" w:date="2012-12-06T10:06:00Z">
+        <w:r>
+          <w:t>…</w:t>
+        </w:r>
+      </w:ins>
+    </w:p>
+    <w:p>
+      <w:pPr>
+        <w:pStyle w:val="NoSpacing"/>
         <w:numPr>
           <w:ilvl w:val="1"/>
           <w:numId w:val="2"/>
         </w:numPr>
         <w:rPr>
-          <w:ins w:id="69" w:author="vendetta" w:date="2012-12-06T10:00:00Z"/>
-        </w:rPr>
-        <w:pPrChange w:id="70" w:author="vendetta" w:date="2012-12-06T10:00:00Z">
-          <w:pPr>
-            <w:pStyle w:val="ListParagraph"/>
-            <w:numPr>
-              <w:numId w:val="2"/>
-            </w:numPr>
-            <w:ind w:hanging="360"/>
-          </w:pPr>
-        </w:pPrChange>
-      </w:pPr>
-      <w:ins w:id="71" w:author="vendetta" w:date="2012-12-06T10:00:00Z">
-        <w:r>
-          <w:t>Animation</w:t>
-        </w:r>
-      </w:ins>
-    </w:p>
-    <w:p>
-      <w:pPr>
-        <w:pStyle w:val="ListParagraph"/>
+          <w:ins w:id="159" w:author="vendetta" w:date="2012-12-06T10:31:00Z"/>
+        </w:rPr>
+        <w:pPrChange w:id="160" w:author="vendetta" w:date="2012-12-06T10:07:00Z">
+          <w:pPr>
+            <w:pStyle w:val="ListParagraph"/>
+            <w:numPr>
+              <w:numId w:val="2"/>
+            </w:numPr>
+            <w:ind w:hanging="360"/>
+          </w:pPr>
+        </w:pPrChange>
+      </w:pPr>
+      <w:ins w:id="161" w:author="vendetta" w:date="2012-12-06T10:07:00Z">
+        <w:r>
+          <w:t>Rätsel</w:t>
+        </w:r>
+      </w:ins>
+    </w:p>
+    <w:p>
+      <w:pPr>
+        <w:pStyle w:val="NoSpacing"/>
         <w:numPr>
           <w:ilvl w:val="2"/>
           <w:numId w:val="2"/>
         </w:numPr>
         <w:rPr>
-          <w:ins w:id="72" w:author="vendetta" w:date="2012-12-06T10:00:00Z"/>
-        </w:rPr>
-        <w:pPrChange w:id="73" w:author="vendetta" w:date="2012-12-06T10:00:00Z">
-          <w:pPr>
-            <w:pStyle w:val="ListParagraph"/>
-            <w:numPr>
-              <w:numId w:val="2"/>
-            </w:numPr>
-            <w:ind w:hanging="360"/>
-          </w:pPr>
-        </w:pPrChange>
-      </w:pPr>
-      <w:ins w:id="74" w:author="vendetta" w:date="2012-12-06T10:00:00Z">
-        <w:r>
-          <w:t>FPS</w:t>
-        </w:r>
-      </w:ins>
-    </w:p>
-    <w:p>
-      <w:pPr>
-        <w:pStyle w:val="ListParagraph"/>
-        <w:numPr>
-          <w:ilvl w:val="2"/>
-          <w:numId w:val="2"/>
-        </w:numPr>
-        <w:rPr>
-          <w:ins w:id="75" w:author="vendetta" w:date="2012-12-06T10:00:00Z"/>
-        </w:rPr>
-        <w:pPrChange w:id="76" w:author="vendetta" w:date="2012-12-06T10:00:00Z">
-          <w:pPr>
-            <w:pStyle w:val="ListParagraph"/>
-            <w:numPr>
-              <w:numId w:val="2"/>
-            </w:numPr>
-            <w:ind w:hanging="360"/>
-          </w:pPr>
-        </w:pPrChange>
-      </w:pPr>
-      <w:ins w:id="77" w:author="vendetta" w:date="2012-12-06T10:00:00Z">
-        <w:r>
-          <w:t>Tile-Anzahl</w:t>
-        </w:r>
-      </w:ins>
-    </w:p>
-    <w:p>
-      <w:pPr>
-        <w:pStyle w:val="ListParagraph"/>
-        <w:numPr>
-          <w:ilvl w:val="2"/>
-          <w:numId w:val="2"/>
-        </w:numPr>
-        <w:rPr>
-          <w:ins w:id="78" w:author="vendetta" w:date="2012-12-06T09:40:00Z"/>
-        </w:rPr>
-        <w:pPrChange w:id="79" w:author="vendetta" w:date="2012-12-06T10:01:00Z">
-          <w:pPr>
-            <w:pStyle w:val="ListParagraph"/>
-            <w:numPr>
-              <w:numId w:val="2"/>
-            </w:numPr>
-            <w:ind w:hanging="360"/>
-          </w:pPr>
-        </w:pPrChange>
-      </w:pPr>
-      <w:ins w:id="80" w:author="vendetta" w:date="2012-12-06T10:00:00Z">
-        <w:r>
-          <w:t>Tile-Breite</w:t>
+          <w:ins w:id="162" w:author="vendetta" w:date="2012-12-06T10:31:00Z"/>
+        </w:rPr>
+        <w:pPrChange w:id="163" w:author="vendetta" w:date="2012-12-06T10:31:00Z">
+          <w:pPr>
+            <w:pStyle w:val="ListParagraph"/>
+            <w:numPr>
+              <w:numId w:val="2"/>
+            </w:numPr>
+            <w:ind w:hanging="360"/>
+          </w:pPr>
+        </w:pPrChange>
+      </w:pPr>
+      <w:ins w:id="164" w:author="vendetta" w:date="2012-12-06T10:31:00Z">
+        <w:r>
+          <w:t>Schritt</w:t>
         </w:r>
       </w:ins>
     </w:p>
     <w:p>
       <w:pPr>
         <w:pStyle w:val="NoSpacing"/>
-        <w:rPr>
-          <w:ins w:id="81" w:author="vendetta" w:date="2012-12-06T10:01:00Z"/>
-        </w:rPr>
-        <w:pPrChange w:id="82" w:author="vendetta" w:date="2012-12-06T09:39:00Z">
-          <w:pPr>
-            <w:pStyle w:val="ListParagraph"/>
-            <w:numPr>
-              <w:numId w:val="2"/>
-            </w:numPr>
-            <w:ind w:hanging="360"/>
-          </w:pPr>
-        </w:pPrChange>
-      </w:pPr>
-      <w:ins w:id="83" w:author="vendetta" w:date="2012-12-06T09:40:00Z">
-        <w:r>
-          <w:t>Dialoge-XML:</w:t>
+        <w:numPr>
+          <w:ilvl w:val="3"/>
+          <w:numId w:val="2"/>
+        </w:numPr>
+        <w:rPr>
+          <w:ins w:id="165" w:author="vendetta" w:date="2012-12-06T10:31:00Z"/>
+        </w:rPr>
+        <w:pPrChange w:id="166" w:author="vendetta" w:date="2012-12-06T10:31:00Z">
+          <w:pPr>
+            <w:pStyle w:val="ListParagraph"/>
+            <w:numPr>
+              <w:numId w:val="2"/>
+            </w:numPr>
+            <w:ind w:hanging="360"/>
+          </w:pPr>
+        </w:pPrChange>
+      </w:pPr>
+      <w:ins w:id="167" w:author="vendetta" w:date="2012-12-06T10:31:00Z">
+        <w:r>
+          <w:t>Objekt</w:t>
         </w:r>
       </w:ins>
     </w:p>
     <w:p>
       <w:pPr>
         <w:pStyle w:val="NoSpacing"/>
-        <w:rPr>
-          <w:ins w:id="84" w:author="vendetta" w:date="2012-12-06T10:01:00Z"/>
-        </w:rPr>
-        <w:pPrChange w:id="85" w:author="vendetta" w:date="2012-12-06T09:39:00Z">
-          <w:pPr>
-            <w:pStyle w:val="ListParagraph"/>
-            <w:numPr>
-              <w:numId w:val="2"/>
-            </w:numPr>
-            <w:ind w:hanging="360"/>
-          </w:pPr>
-        </w:pPrChange>
-      </w:pPr>
+        <w:numPr>
+          <w:ilvl w:val="3"/>
+          <w:numId w:val="2"/>
+        </w:numPr>
+        <w:rPr>
+          <w:ins w:id="168" w:author="vendetta" w:date="2012-12-06T10:31:00Z"/>
+        </w:rPr>
+        <w:pPrChange w:id="169" w:author="vendetta" w:date="2012-12-06T10:31:00Z">
+          <w:pPr>
+            <w:pStyle w:val="ListParagraph"/>
+            <w:numPr>
+              <w:numId w:val="2"/>
+            </w:numPr>
+            <w:ind w:hanging="360"/>
+          </w:pPr>
+        </w:pPrChange>
+      </w:pPr>
+      <w:ins w:id="170" w:author="vendetta" w:date="2012-12-06T10:31:00Z">
+        <w:r>
+          <w:t>Dialog Reaktion</w:t>
+        </w:r>
+      </w:ins>
     </w:p>
     <w:p>
       <w:pPr>
         <w:pStyle w:val="NoSpacing"/>
         <w:numPr>
-          <w:ilvl w:val="0"/>
-          <w:numId w:val="2"/>
-        </w:numPr>
-        <w:rPr>
-          <w:ins w:id="86" w:author="vendetta" w:date="2012-12-06T10:01:00Z"/>
-        </w:rPr>
-        <w:pPrChange w:id="87" w:author="vendetta" w:date="2012-12-06T10:01:00Z">
-          <w:pPr>
-            <w:pStyle w:val="ListParagraph"/>
-            <w:numPr>
-              <w:numId w:val="2"/>
-            </w:numPr>
-            <w:ind w:hanging="360"/>
-          </w:pPr>
-        </w:pPrChange>
-      </w:pPr>
-      <w:ins w:id="88" w:author="vendetta" w:date="2012-12-06T10:01:00Z">
-        <w:r>
-          <w:t>Enthält alle Dialoge</w:t>
+          <w:ilvl w:val="3"/>
+          <w:numId w:val="2"/>
+        </w:numPr>
+        <w:rPr>
+          <w:ins w:id="171" w:author="vendetta" w:date="2012-12-06T10:31:00Z"/>
+        </w:rPr>
+        <w:pPrChange w:id="172" w:author="vendetta" w:date="2012-12-06T10:31:00Z">
+          <w:pPr>
+            <w:pStyle w:val="ListParagraph"/>
+            <w:numPr>
+              <w:numId w:val="2"/>
+            </w:numPr>
+            <w:ind w:hanging="360"/>
+          </w:pPr>
+        </w:pPrChange>
+      </w:pPr>
+      <w:ins w:id="173" w:author="vendetta" w:date="2012-12-06T10:31:00Z">
+        <w:r>
+          <w:t>Dialog Hinweis</w:t>
         </w:r>
       </w:ins>
     </w:p>
@@ -1280,25 +2006,25 @@
       <w:pPr>
         <w:pStyle w:val="NoSpacing"/>
         <w:numPr>
-          <w:ilvl w:val="1"/>
-          <w:numId w:val="2"/>
-        </w:numPr>
-        <w:rPr>
-          <w:ins w:id="89" w:author="vendetta" w:date="2012-12-06T10:01:00Z"/>
-        </w:rPr>
-        <w:pPrChange w:id="90" w:author="vendetta" w:date="2012-12-06T10:01:00Z">
-          <w:pPr>
-            <w:pStyle w:val="ListParagraph"/>
-            <w:numPr>
-              <w:numId w:val="2"/>
-            </w:numPr>
-            <w:ind w:hanging="360"/>
-          </w:pPr>
-        </w:pPrChange>
-      </w:pPr>
-      <w:ins w:id="91" w:author="vendetta" w:date="2012-12-06T10:01:00Z">
-        <w:r>
-          <w:t>ID</w:t>
+          <w:ilvl w:val="3"/>
+          <w:numId w:val="2"/>
+        </w:numPr>
+        <w:rPr>
+          <w:ins w:id="174" w:author="vendetta" w:date="2012-12-06T10:31:00Z"/>
+        </w:rPr>
+        <w:pPrChange w:id="175" w:author="vendetta" w:date="2012-12-06T10:31:00Z">
+          <w:pPr>
+            <w:pStyle w:val="ListParagraph"/>
+            <w:numPr>
+              <w:numId w:val="2"/>
+            </w:numPr>
+            <w:ind w:hanging="360"/>
+          </w:pPr>
+        </w:pPrChange>
+      </w:pPr>
+      <w:ins w:id="176" w:author="vendetta" w:date="2012-12-06T10:31:00Z">
+        <w:r>
+          <w:t>Code</w:t>
         </w:r>
       </w:ins>
     </w:p>
@@ -1306,25 +2032,25 @@
       <w:pPr>
         <w:pStyle w:val="NoSpacing"/>
         <w:numPr>
-          <w:ilvl w:val="1"/>
-          <w:numId w:val="2"/>
-        </w:numPr>
-        <w:rPr>
-          <w:ins w:id="92" w:author="vendetta" w:date="2012-12-06T10:01:00Z"/>
-        </w:rPr>
-        <w:pPrChange w:id="93" w:author="vendetta" w:date="2012-12-06T10:01:00Z">
-          <w:pPr>
-            <w:pStyle w:val="ListParagraph"/>
-            <w:numPr>
-              <w:numId w:val="2"/>
-            </w:numPr>
-            <w:ind w:hanging="360"/>
-          </w:pPr>
-        </w:pPrChange>
-      </w:pPr>
-      <w:ins w:id="94" w:author="vendetta" w:date="2012-12-06T10:01:00Z">
-        <w:r>
-          <w:t>Text</w:t>
+          <w:ilvl w:val="3"/>
+          <w:numId w:val="2"/>
+        </w:numPr>
+        <w:rPr>
+          <w:ins w:id="177" w:author="vendetta" w:date="2012-12-06T10:31:00Z"/>
+        </w:rPr>
+        <w:pPrChange w:id="178" w:author="vendetta" w:date="2012-12-06T10:31:00Z">
+          <w:pPr>
+            <w:pStyle w:val="ListParagraph"/>
+            <w:numPr>
+              <w:numId w:val="2"/>
+            </w:numPr>
+            <w:ind w:hanging="360"/>
+          </w:pPr>
+        </w:pPrChange>
+      </w:pPr>
+      <w:ins w:id="179" w:author="vendetta" w:date="2012-12-06T10:31:00Z">
+        <w:r>
+          <w:t>Veränderung</w:t>
         </w:r>
       </w:ins>
     </w:p>
@@ -1332,982 +2058,32 @@
       <w:pPr>
         <w:pStyle w:val="NoSpacing"/>
         <w:numPr>
-          <w:ilvl w:val="2"/>
-          <w:numId w:val="2"/>
-        </w:numPr>
-        <w:rPr>
-          <w:ins w:id="95" w:author="vendetta" w:date="2012-12-06T10:01:00Z"/>
-        </w:rPr>
-        <w:pPrChange w:id="96" w:author="vendetta" w:date="2012-12-06T10:01:00Z">
-          <w:pPr>
-            <w:pStyle w:val="ListParagraph"/>
-            <w:numPr>
-              <w:numId w:val="2"/>
-            </w:numPr>
-            <w:ind w:hanging="360"/>
-          </w:pPr>
-        </w:pPrChange>
-      </w:pPr>
-      <w:ins w:id="97" w:author="vendetta" w:date="2012-12-06T10:01:00Z">
-        <w:r>
-          <w:t>Sprecher</w:t>
+          <w:ilvl w:val="4"/>
+          <w:numId w:val="2"/>
+        </w:numPr>
+        <w:rPr>
+          <w:ins w:id="180" w:author="vendetta" w:date="2012-12-06T09:43:00Z"/>
+        </w:rPr>
+        <w:pPrChange w:id="181" w:author="vendetta" w:date="2012-12-06T10:31:00Z">
+          <w:pPr>
+            <w:pStyle w:val="ListParagraph"/>
+            <w:numPr>
+              <w:numId w:val="2"/>
+            </w:numPr>
+            <w:ind w:hanging="360"/>
+          </w:pPr>
+        </w:pPrChange>
+      </w:pPr>
+      <w:ins w:id="182" w:author="vendetta" w:date="2012-12-06T10:31:00Z">
+        <w:r>
+          <w:t>Objekt alt &lt;-&gt; neu</w:t>
         </w:r>
       </w:ins>
     </w:p>
     <w:p>
       <w:pPr>
         <w:pStyle w:val="NoSpacing"/>
-        <w:numPr>
-          <w:ilvl w:val="3"/>
-          <w:numId w:val="2"/>
-        </w:numPr>
-        <w:rPr>
-          <w:ins w:id="98" w:author="vendetta" w:date="2012-12-06T10:01:00Z"/>
-        </w:rPr>
-        <w:pPrChange w:id="99" w:author="vendetta" w:date="2012-12-06T10:01:00Z">
-          <w:pPr>
-            <w:pStyle w:val="ListParagraph"/>
-            <w:numPr>
-              <w:numId w:val="2"/>
-            </w:numPr>
-            <w:ind w:hanging="360"/>
-          </w:pPr>
-        </w:pPrChange>
-      </w:pPr>
-      <w:ins w:id="100" w:author="vendetta" w:date="2012-12-06T10:01:00Z">
-        <w:r>
-          <w:t>Name</w:t>
-        </w:r>
-      </w:ins>
-    </w:p>
-    <w:p>
-      <w:pPr>
-        <w:pStyle w:val="NoSpacing"/>
-        <w:numPr>
-          <w:ilvl w:val="3"/>
-          <w:numId w:val="2"/>
-        </w:numPr>
-        <w:rPr>
-          <w:ins w:id="101" w:author="vendetta" w:date="2012-12-06T10:01:00Z"/>
-        </w:rPr>
-        <w:pPrChange w:id="102" w:author="vendetta" w:date="2012-12-06T10:01:00Z">
-          <w:pPr>
-            <w:pStyle w:val="ListParagraph"/>
-            <w:numPr>
-              <w:numId w:val="2"/>
-            </w:numPr>
-            <w:ind w:hanging="360"/>
-          </w:pPr>
-        </w:pPrChange>
-      </w:pPr>
-      <w:ins w:id="103" w:author="vendetta" w:date="2012-12-06T10:01:00Z">
-        <w:r>
-          <w:t>Bild-ID</w:t>
-        </w:r>
-      </w:ins>
-    </w:p>
-    <w:p>
-      <w:pPr>
-        <w:pStyle w:val="NoSpacing"/>
-        <w:numPr>
-          <w:ilvl w:val="2"/>
-          <w:numId w:val="2"/>
-        </w:numPr>
-        <w:rPr>
-          <w:ins w:id="104" w:author="vendetta" w:date="2012-12-06T09:43:00Z"/>
-        </w:rPr>
-        <w:pPrChange w:id="105" w:author="vendetta" w:date="2012-12-06T10:02:00Z">
-          <w:pPr>
-            <w:pStyle w:val="ListParagraph"/>
-            <w:numPr>
-              <w:numId w:val="2"/>
-            </w:numPr>
-            <w:ind w:hanging="360"/>
-          </w:pPr>
-        </w:pPrChange>
-      </w:pPr>
-      <w:ins w:id="106" w:author="vendetta" w:date="2012-12-06T10:01:00Z">
-        <w:r>
-          <w:t>Satz</w:t>
-        </w:r>
-      </w:ins>
-    </w:p>
-    <w:p>
-      <w:pPr>
-        <w:pStyle w:val="NoSpacing"/>
-        <w:rPr>
-          <w:ins w:id="107" w:author="vendetta" w:date="2012-12-06T10:03:00Z"/>
-        </w:rPr>
-        <w:pPrChange w:id="108" w:author="vendetta" w:date="2012-12-06T09:43:00Z">
-          <w:pPr>
-            <w:pStyle w:val="ListParagraph"/>
-            <w:numPr>
-              <w:numId w:val="2"/>
-            </w:numPr>
-            <w:ind w:hanging="360"/>
-          </w:pPr>
-        </w:pPrChange>
-      </w:pPr>
-      <w:ins w:id="109" w:author="vendetta" w:date="2012-12-06T09:43:00Z">
-        <w:r>
-          <w:t>Szenen-XML:</w:t>
-        </w:r>
-      </w:ins>
-    </w:p>
-    <w:p>
-      <w:pPr>
-        <w:pStyle w:val="NoSpacing"/>
-        <w:numPr>
-          <w:ilvl w:val="0"/>
-          <w:numId w:val="2"/>
-        </w:numPr>
-        <w:rPr>
-          <w:ins w:id="110" w:author="vendetta" w:date="2012-12-06T10:03:00Z"/>
-        </w:rPr>
-        <w:pPrChange w:id="111" w:author="vendetta" w:date="2012-12-06T10:03:00Z">
-          <w:pPr>
-            <w:pStyle w:val="ListParagraph"/>
-            <w:numPr>
-              <w:numId w:val="2"/>
-            </w:numPr>
-            <w:ind w:hanging="360"/>
-          </w:pPr>
-        </w:pPrChange>
-      </w:pPr>
-      <w:ins w:id="112" w:author="vendetta" w:date="2012-12-06T10:03:00Z">
-        <w:r>
-          <w:t>Enthält die umfassende Beschreibung einer Szene</w:t>
-        </w:r>
-      </w:ins>
-    </w:p>
-    <w:p>
-      <w:pPr>
-        <w:pStyle w:val="NoSpacing"/>
-        <w:numPr>
-          <w:ilvl w:val="1"/>
-          <w:numId w:val="2"/>
-        </w:numPr>
-        <w:rPr>
-          <w:ins w:id="113" w:author="vendetta" w:date="2012-12-06T10:03:00Z"/>
-        </w:rPr>
-        <w:pPrChange w:id="114" w:author="vendetta" w:date="2012-12-06T10:03:00Z">
-          <w:pPr>
-            <w:pStyle w:val="ListParagraph"/>
-            <w:numPr>
-              <w:numId w:val="2"/>
-            </w:numPr>
-            <w:ind w:hanging="360"/>
-          </w:pPr>
-        </w:pPrChange>
-      </w:pPr>
-      <w:ins w:id="115" w:author="vendetta" w:date="2012-12-06T10:03:00Z">
-        <w:r>
-          <w:t>Objekte</w:t>
-        </w:r>
-      </w:ins>
-    </w:p>
-    <w:p>
-      <w:pPr>
-        <w:pStyle w:val="NoSpacing"/>
-        <w:numPr>
-          <w:ilvl w:val="2"/>
-          <w:numId w:val="2"/>
-        </w:numPr>
-        <w:rPr>
-          <w:ins w:id="116" w:author="vendetta" w:date="2012-12-06T10:03:00Z"/>
-        </w:rPr>
-        <w:pPrChange w:id="117" w:author="vendetta" w:date="2012-12-06T10:03:00Z">
-          <w:pPr>
-            <w:pStyle w:val="ListParagraph"/>
-            <w:numPr>
-              <w:numId w:val="2"/>
-            </w:numPr>
-            <w:ind w:hanging="360"/>
-          </w:pPr>
-        </w:pPrChange>
-      </w:pPr>
-      <w:ins w:id="118" w:author="vendetta" w:date="2012-12-06T10:03:00Z">
-        <w:r>
-          <w:t>Ebenen</w:t>
-        </w:r>
-      </w:ins>
-    </w:p>
-    <w:p>
-      <w:pPr>
-        <w:pStyle w:val="NoSpacing"/>
-        <w:numPr>
-          <w:ilvl w:val="3"/>
-          <w:numId w:val="2"/>
-        </w:numPr>
-        <w:rPr>
-          <w:ins w:id="119" w:author="vendetta" w:date="2012-12-06T10:06:00Z"/>
-        </w:rPr>
-        <w:pPrChange w:id="120" w:author="vendetta" w:date="2012-12-06T10:03:00Z">
-          <w:pPr>
-            <w:pStyle w:val="ListParagraph"/>
-            <w:numPr>
-              <w:numId w:val="2"/>
-            </w:numPr>
-            <w:ind w:hanging="360"/>
-          </w:pPr>
-        </w:pPrChange>
-      </w:pPr>
-      <w:ins w:id="121" w:author="vendetta" w:date="2012-12-06T10:04:00Z">
-        <w:r>
-          <w:t>Statischer HG</w:t>
-        </w:r>
-      </w:ins>
-    </w:p>
-    <w:p>
-      <w:pPr>
-        <w:pStyle w:val="NoSpacing"/>
-        <w:numPr>
-          <w:ilvl w:val="3"/>
-          <w:numId w:val="2"/>
-        </w:numPr>
-        <w:rPr>
-          <w:ins w:id="122" w:author="vendetta" w:date="2012-12-06T10:04:00Z"/>
-        </w:rPr>
-        <w:pPrChange w:id="123" w:author="vendetta" w:date="2012-12-06T10:03:00Z">
-          <w:pPr>
-            <w:pStyle w:val="ListParagraph"/>
-            <w:numPr>
-              <w:numId w:val="2"/>
-            </w:numPr>
-            <w:ind w:hanging="360"/>
-          </w:pPr>
-        </w:pPrChange>
-      </w:pPr>
-      <w:ins w:id="124" w:author="vendetta" w:date="2012-12-06T10:04:00Z">
-        <w:r>
-          <w:t>Animierter HG</w:t>
-        </w:r>
-      </w:ins>
-    </w:p>
-    <w:p>
-      <w:pPr>
-        <w:pStyle w:val="NoSpacing"/>
-        <w:numPr>
-          <w:ilvl w:val="4"/>
-          <w:numId w:val="2"/>
-        </w:numPr>
-        <w:rPr>
-          <w:ins w:id="125" w:author="vendetta" w:date="2012-12-06T10:04:00Z"/>
-        </w:rPr>
-        <w:pPrChange w:id="126" w:author="vendetta" w:date="2012-12-06T10:04:00Z">
-          <w:pPr>
-            <w:pStyle w:val="ListParagraph"/>
-            <w:numPr>
-              <w:numId w:val="2"/>
-            </w:numPr>
-            <w:ind w:hanging="360"/>
-          </w:pPr>
-        </w:pPrChange>
-      </w:pPr>
-      <w:ins w:id="127" w:author="vendetta" w:date="2012-12-06T10:04:00Z">
-        <w:r>
-          <w:lastRenderedPageBreak/>
-          <w:t>Objekt</w:t>
-        </w:r>
-      </w:ins>
-    </w:p>
-    <w:p>
-      <w:pPr>
-        <w:pStyle w:val="NoSpacing"/>
-        <w:numPr>
-          <w:ilvl w:val="5"/>
-          <w:numId w:val="2"/>
-        </w:numPr>
-        <w:rPr>
-          <w:ins w:id="128" w:author="vendetta" w:date="2012-12-06T10:04:00Z"/>
-        </w:rPr>
-        <w:pPrChange w:id="129" w:author="vendetta" w:date="2012-12-06T10:04:00Z">
-          <w:pPr>
-            <w:pStyle w:val="ListParagraph"/>
-            <w:numPr>
-              <w:numId w:val="2"/>
-            </w:numPr>
-            <w:ind w:hanging="360"/>
-          </w:pPr>
-        </w:pPrChange>
-      </w:pPr>
-      <w:ins w:id="130" w:author="vendetta" w:date="2012-12-06T10:04:00Z">
-        <w:r>
-          <w:t>ID</w:t>
-        </w:r>
-      </w:ins>
-    </w:p>
-    <w:p>
-      <w:pPr>
-        <w:pStyle w:val="NoSpacing"/>
-        <w:numPr>
-          <w:ilvl w:val="5"/>
-          <w:numId w:val="2"/>
-        </w:numPr>
-        <w:rPr>
-          <w:ins w:id="131" w:author="vendetta" w:date="2012-12-06T10:04:00Z"/>
-        </w:rPr>
-        <w:pPrChange w:id="132" w:author="vendetta" w:date="2012-12-06T10:04:00Z">
-          <w:pPr>
-            <w:pStyle w:val="ListParagraph"/>
-            <w:numPr>
-              <w:numId w:val="2"/>
-            </w:numPr>
-            <w:ind w:hanging="360"/>
-          </w:pPr>
-        </w:pPrChange>
-      </w:pPr>
-      <w:ins w:id="133" w:author="vendetta" w:date="2012-12-06T10:04:00Z">
-        <w:r>
-          <w:t>Position</w:t>
-        </w:r>
-      </w:ins>
-    </w:p>
-    <w:p>
-      <w:pPr>
-        <w:pStyle w:val="NoSpacing"/>
-        <w:numPr>
-          <w:ilvl w:val="5"/>
-          <w:numId w:val="2"/>
-        </w:numPr>
-        <w:rPr>
-          <w:ins w:id="134" w:author="vendetta" w:date="2012-12-06T10:04:00Z"/>
-        </w:rPr>
-        <w:pPrChange w:id="135" w:author="vendetta" w:date="2012-12-06T10:04:00Z">
-          <w:pPr>
-            <w:pStyle w:val="ListParagraph"/>
-            <w:numPr>
-              <w:numId w:val="2"/>
-            </w:numPr>
-            <w:ind w:hanging="360"/>
-          </w:pPr>
-        </w:pPrChange>
-      </w:pPr>
-      <w:ins w:id="136" w:author="vendetta" w:date="2012-12-06T10:04:00Z">
-        <w:r>
-          <w:t>Größe</w:t>
-        </w:r>
-      </w:ins>
-    </w:p>
-    <w:p>
-      <w:pPr>
-        <w:pStyle w:val="NoSpacing"/>
-        <w:numPr>
-          <w:ilvl w:val="3"/>
-          <w:numId w:val="2"/>
-        </w:numPr>
-        <w:rPr>
-          <w:ins w:id="137" w:author="vendetta" w:date="2012-12-06T10:05:00Z"/>
-        </w:rPr>
-        <w:pPrChange w:id="138" w:author="vendetta" w:date="2012-12-06T10:03:00Z">
-          <w:pPr>
-            <w:pStyle w:val="ListParagraph"/>
-            <w:numPr>
-              <w:numId w:val="2"/>
-            </w:numPr>
-            <w:ind w:hanging="360"/>
-          </w:pPr>
-        </w:pPrChange>
-      </w:pPr>
-      <w:ins w:id="139" w:author="vendetta" w:date="2012-12-06T10:05:00Z">
-        <w:r>
-          <w:t xml:space="preserve">Klickbare </w:t>
-        </w:r>
-      </w:ins>
-      <w:ins w:id="140" w:author="vendetta" w:date="2012-12-06T10:06:00Z">
-        <w:r>
-          <w:t>HG-</w:t>
-        </w:r>
-      </w:ins>
-      <w:ins w:id="141" w:author="vendetta" w:date="2012-12-06T10:05:00Z">
-        <w:r>
-          <w:t>Gegenstände</w:t>
-        </w:r>
-      </w:ins>
-    </w:p>
-    <w:p>
-      <w:pPr>
-        <w:pStyle w:val="NoSpacing"/>
-        <w:numPr>
-          <w:ilvl w:val="4"/>
-          <w:numId w:val="2"/>
-        </w:numPr>
-        <w:rPr>
-          <w:ins w:id="142" w:author="vendetta" w:date="2012-12-06T10:05:00Z"/>
-        </w:rPr>
-        <w:pPrChange w:id="143" w:author="vendetta" w:date="2012-12-06T10:05:00Z">
-          <w:pPr>
-            <w:pStyle w:val="ListParagraph"/>
-            <w:numPr>
-              <w:numId w:val="2"/>
-            </w:numPr>
-            <w:ind w:hanging="360"/>
-          </w:pPr>
-        </w:pPrChange>
-      </w:pPr>
-      <w:ins w:id="144" w:author="vendetta" w:date="2012-12-06T10:05:00Z">
-        <w:r>
-          <w:t>Objekt</w:t>
-        </w:r>
-      </w:ins>
-    </w:p>
-    <w:p>
-      <w:pPr>
-        <w:pStyle w:val="NoSpacing"/>
-        <w:numPr>
-          <w:ilvl w:val="5"/>
-          <w:numId w:val="2"/>
-        </w:numPr>
-        <w:rPr>
-          <w:ins w:id="145" w:author="vendetta" w:date="2012-12-06T10:05:00Z"/>
-        </w:rPr>
-        <w:pPrChange w:id="146" w:author="vendetta" w:date="2012-12-06T10:05:00Z">
-          <w:pPr>
-            <w:pStyle w:val="ListParagraph"/>
-            <w:numPr>
-              <w:numId w:val="2"/>
-            </w:numPr>
-            <w:ind w:hanging="360"/>
-          </w:pPr>
-        </w:pPrChange>
-      </w:pPr>
-      <w:ins w:id="147" w:author="vendetta" w:date="2012-12-06T10:05:00Z">
-        <w:r>
-          <w:t>…</w:t>
-        </w:r>
-      </w:ins>
-    </w:p>
-    <w:p>
-      <w:pPr>
-        <w:pStyle w:val="NoSpacing"/>
-        <w:numPr>
-          <w:ilvl w:val="5"/>
-          <w:numId w:val="2"/>
-        </w:numPr>
-        <w:rPr>
-          <w:ins w:id="148" w:author="vendetta" w:date="2012-12-06T10:05:00Z"/>
-        </w:rPr>
-        <w:pPrChange w:id="149" w:author="vendetta" w:date="2012-12-06T10:05:00Z">
-          <w:pPr>
-            <w:pStyle w:val="ListParagraph"/>
-            <w:numPr>
-              <w:numId w:val="2"/>
-            </w:numPr>
-            <w:ind w:hanging="360"/>
-          </w:pPr>
-        </w:pPrChange>
-      </w:pPr>
-      <w:ins w:id="150" w:author="vendetta" w:date="2012-12-06T10:05:00Z">
-        <w:r>
-          <w:t>Dialog-ID</w:t>
-        </w:r>
-      </w:ins>
-    </w:p>
-    <w:p>
-      <w:pPr>
-        <w:pStyle w:val="NoSpacing"/>
-        <w:numPr>
-          <w:ilvl w:val="3"/>
-          <w:numId w:val="2"/>
-        </w:numPr>
-        <w:rPr>
-          <w:ins w:id="151" w:author="vendetta" w:date="2012-12-06T10:05:00Z"/>
-        </w:rPr>
-        <w:pPrChange w:id="152" w:author="vendetta" w:date="2012-12-06T10:05:00Z">
-          <w:pPr>
-            <w:pStyle w:val="ListParagraph"/>
-            <w:numPr>
-              <w:numId w:val="2"/>
-            </w:numPr>
-            <w:ind w:hanging="360"/>
-          </w:pPr>
-        </w:pPrChange>
-      </w:pPr>
-      <w:ins w:id="153" w:author="vendetta" w:date="2012-12-06T10:05:00Z">
-        <w:r>
-          <w:t>Personen</w:t>
-        </w:r>
-      </w:ins>
-    </w:p>
-    <w:p>
-      <w:pPr>
-        <w:pStyle w:val="NoSpacing"/>
-        <w:numPr>
-          <w:ilvl w:val="4"/>
-          <w:numId w:val="2"/>
-        </w:numPr>
-        <w:rPr>
-          <w:ins w:id="154" w:author="vendetta" w:date="2012-12-06T10:05:00Z"/>
-        </w:rPr>
-        <w:pPrChange w:id="155" w:author="vendetta" w:date="2012-12-06T10:05:00Z">
-          <w:pPr>
-            <w:pStyle w:val="ListParagraph"/>
-            <w:numPr>
-              <w:numId w:val="2"/>
-            </w:numPr>
-            <w:ind w:hanging="360"/>
-          </w:pPr>
-        </w:pPrChange>
-      </w:pPr>
-      <w:ins w:id="156" w:author="vendetta" w:date="2012-12-06T10:05:00Z">
-        <w:r>
-          <w:t>Objekt</w:t>
-        </w:r>
-      </w:ins>
-    </w:p>
-    <w:p>
-      <w:pPr>
-        <w:pStyle w:val="NoSpacing"/>
-        <w:numPr>
-          <w:ilvl w:val="5"/>
-          <w:numId w:val="2"/>
-        </w:numPr>
-        <w:rPr>
-          <w:ins w:id="157" w:author="vendetta" w:date="2012-12-06T10:05:00Z"/>
-        </w:rPr>
-        <w:pPrChange w:id="158" w:author="vendetta" w:date="2012-12-06T10:05:00Z">
-          <w:pPr>
-            <w:pStyle w:val="ListParagraph"/>
-            <w:numPr>
-              <w:numId w:val="2"/>
-            </w:numPr>
-            <w:ind w:hanging="360"/>
-          </w:pPr>
-        </w:pPrChange>
-      </w:pPr>
-      <w:ins w:id="159" w:author="vendetta" w:date="2012-12-06T10:05:00Z">
-        <w:r>
-          <w:t>…</w:t>
-        </w:r>
-      </w:ins>
-    </w:p>
-    <w:p>
-      <w:pPr>
-        <w:pStyle w:val="NoSpacing"/>
-        <w:numPr>
-          <w:ilvl w:val="3"/>
-          <w:numId w:val="2"/>
-        </w:numPr>
-        <w:rPr>
-          <w:ins w:id="160" w:author="vendetta" w:date="2012-12-06T10:05:00Z"/>
-        </w:rPr>
-        <w:pPrChange w:id="161" w:author="vendetta" w:date="2012-12-06T10:05:00Z">
-          <w:pPr>
-            <w:pStyle w:val="ListParagraph"/>
-            <w:numPr>
-              <w:numId w:val="2"/>
-            </w:numPr>
-            <w:ind w:hanging="360"/>
-          </w:pPr>
-        </w:pPrChange>
-      </w:pPr>
-      <w:ins w:id="162" w:author="vendetta" w:date="2012-12-06T10:05:00Z">
-        <w:r>
-          <w:t>Statischer VG</w:t>
-        </w:r>
-      </w:ins>
-    </w:p>
-    <w:p>
-      <w:pPr>
-        <w:pStyle w:val="NoSpacing"/>
-        <w:numPr>
-          <w:ilvl w:val="3"/>
-          <w:numId w:val="2"/>
-        </w:numPr>
-        <w:rPr>
-          <w:ins w:id="163" w:author="vendetta" w:date="2012-12-06T10:06:00Z"/>
-        </w:rPr>
-        <w:pPrChange w:id="164" w:author="vendetta" w:date="2012-12-06T10:05:00Z">
-          <w:pPr>
-            <w:pStyle w:val="ListParagraph"/>
-            <w:numPr>
-              <w:numId w:val="2"/>
-            </w:numPr>
-            <w:ind w:hanging="360"/>
-          </w:pPr>
-        </w:pPrChange>
-      </w:pPr>
-      <w:ins w:id="165" w:author="vendetta" w:date="2012-12-06T10:06:00Z">
-        <w:r>
-          <w:t>Animierter VG</w:t>
-        </w:r>
-      </w:ins>
-    </w:p>
-    <w:p>
-      <w:pPr>
-        <w:pStyle w:val="NoSpacing"/>
-        <w:numPr>
-          <w:ilvl w:val="4"/>
-          <w:numId w:val="2"/>
-        </w:numPr>
-        <w:rPr>
-          <w:ins w:id="166" w:author="vendetta" w:date="2012-12-06T10:06:00Z"/>
-        </w:rPr>
-        <w:pPrChange w:id="167" w:author="vendetta" w:date="2012-12-06T10:06:00Z">
-          <w:pPr>
-            <w:pStyle w:val="ListParagraph"/>
-            <w:numPr>
-              <w:numId w:val="2"/>
-            </w:numPr>
-            <w:ind w:hanging="360"/>
-          </w:pPr>
-        </w:pPrChange>
-      </w:pPr>
-      <w:ins w:id="168" w:author="vendetta" w:date="2012-12-06T10:06:00Z">
-        <w:r>
-          <w:t>Objekt</w:t>
-        </w:r>
-      </w:ins>
-    </w:p>
-    <w:p>
-      <w:pPr>
-        <w:pStyle w:val="NoSpacing"/>
-        <w:numPr>
-          <w:ilvl w:val="5"/>
-          <w:numId w:val="2"/>
-        </w:numPr>
-        <w:rPr>
-          <w:ins w:id="169" w:author="vendetta" w:date="2012-12-06T10:06:00Z"/>
-        </w:rPr>
-        <w:pPrChange w:id="170" w:author="vendetta" w:date="2012-12-06T10:06:00Z">
-          <w:pPr>
-            <w:pStyle w:val="ListParagraph"/>
-            <w:numPr>
-              <w:numId w:val="2"/>
-            </w:numPr>
-            <w:ind w:hanging="360"/>
-          </w:pPr>
-        </w:pPrChange>
-      </w:pPr>
-      <w:ins w:id="171" w:author="vendetta" w:date="2012-12-06T10:06:00Z">
-        <w:r>
-          <w:t>…</w:t>
-        </w:r>
-      </w:ins>
-    </w:p>
-    <w:p>
-      <w:pPr>
-        <w:pStyle w:val="NoSpacing"/>
-        <w:numPr>
-          <w:ilvl w:val="3"/>
-          <w:numId w:val="2"/>
-        </w:numPr>
-        <w:rPr>
-          <w:ins w:id="172" w:author="vendetta" w:date="2012-12-06T10:06:00Z"/>
-        </w:rPr>
-      </w:pPr>
-      <w:ins w:id="173" w:author="vendetta" w:date="2012-12-06T10:06:00Z">
-        <w:r>
-          <w:t xml:space="preserve">Klickbare </w:t>
-        </w:r>
-        <w:r>
-          <w:t>V</w:t>
-        </w:r>
-        <w:r>
-          <w:t>G-Gegenstände</w:t>
-        </w:r>
-      </w:ins>
-    </w:p>
-    <w:p>
-      <w:pPr>
-        <w:pStyle w:val="NoSpacing"/>
-        <w:numPr>
-          <w:ilvl w:val="4"/>
-          <w:numId w:val="2"/>
-        </w:numPr>
-        <w:rPr>
-          <w:ins w:id="174" w:author="vendetta" w:date="2012-12-06T10:07:00Z"/>
-        </w:rPr>
-        <w:pPrChange w:id="175" w:author="vendetta" w:date="2012-12-06T10:07:00Z">
-          <w:pPr>
-            <w:pStyle w:val="NoSpacing"/>
-            <w:numPr>
-              <w:ilvl w:val="3"/>
-              <w:numId w:val="2"/>
-            </w:numPr>
-            <w:ind w:left="2880" w:hanging="360"/>
-          </w:pPr>
-        </w:pPrChange>
-      </w:pPr>
-      <w:ins w:id="176" w:author="vendetta" w:date="2012-12-06T10:07:00Z">
-        <w:r>
-          <w:t>Objekt</w:t>
-        </w:r>
-      </w:ins>
-    </w:p>
-    <w:p>
-      <w:pPr>
-        <w:pStyle w:val="NoSpacing"/>
-        <w:numPr>
-          <w:ilvl w:val="5"/>
-          <w:numId w:val="2"/>
-        </w:numPr>
-        <w:rPr>
-          <w:ins w:id="177" w:author="vendetta" w:date="2012-12-06T10:07:00Z"/>
-        </w:rPr>
-        <w:pPrChange w:id="178" w:author="vendetta" w:date="2012-12-06T10:07:00Z">
-          <w:pPr>
-            <w:pStyle w:val="NoSpacing"/>
-            <w:numPr>
-              <w:ilvl w:val="3"/>
-              <w:numId w:val="2"/>
-            </w:numPr>
-            <w:ind w:left="2880" w:hanging="360"/>
-          </w:pPr>
-        </w:pPrChange>
-      </w:pPr>
-      <w:ins w:id="179" w:author="vendetta" w:date="2012-12-06T10:07:00Z">
-        <w:r>
-          <w:t>…</w:t>
-        </w:r>
-      </w:ins>
-    </w:p>
-    <w:p>
-      <w:pPr>
-        <w:pStyle w:val="NoSpacing"/>
-        <w:numPr>
-          <w:ilvl w:val="5"/>
-          <w:numId w:val="2"/>
-        </w:numPr>
-        <w:rPr>
-          <w:ins w:id="180" w:author="vendetta" w:date="2012-12-06T10:06:00Z"/>
-        </w:rPr>
-        <w:pPrChange w:id="181" w:author="vendetta" w:date="2012-12-06T10:07:00Z">
-          <w:pPr>
-            <w:pStyle w:val="NoSpacing"/>
-            <w:numPr>
-              <w:ilvl w:val="3"/>
-              <w:numId w:val="2"/>
-            </w:numPr>
-            <w:ind w:left="2880" w:hanging="360"/>
-          </w:pPr>
-        </w:pPrChange>
-      </w:pPr>
-      <w:ins w:id="182" w:author="vendetta" w:date="2012-12-06T10:07:00Z">
-        <w:r>
-          <w:t>Dialog-ID</w:t>
-        </w:r>
-      </w:ins>
-    </w:p>
-    <w:p>
-      <w:pPr>
-        <w:pStyle w:val="NoSpacing"/>
-        <w:numPr>
-          <w:ilvl w:val="1"/>
-          <w:numId w:val="2"/>
-        </w:numPr>
-        <w:rPr>
-          <w:ins w:id="183" w:author="vendetta" w:date="2012-12-06T10:31:00Z"/>
-        </w:rPr>
-        <w:pPrChange w:id="184" w:author="vendetta" w:date="2012-12-06T10:07:00Z">
-          <w:pPr>
-            <w:pStyle w:val="ListParagraph"/>
-            <w:numPr>
-              <w:numId w:val="2"/>
-            </w:numPr>
-            <w:ind w:hanging="360"/>
-          </w:pPr>
-        </w:pPrChange>
-      </w:pPr>
-      <w:ins w:id="185" w:author="vendetta" w:date="2012-12-06T10:07:00Z">
-        <w:r>
-          <w:t>Rätsel</w:t>
-        </w:r>
-      </w:ins>
-    </w:p>
-    <w:p>
-      <w:pPr>
-        <w:pStyle w:val="NoSpacing"/>
-        <w:numPr>
-          <w:ilvl w:val="2"/>
-          <w:numId w:val="2"/>
-        </w:numPr>
-        <w:rPr>
-          <w:ins w:id="186" w:author="vendetta" w:date="2012-12-06T10:31:00Z"/>
-        </w:rPr>
-        <w:pPrChange w:id="187" w:author="vendetta" w:date="2012-12-06T10:31:00Z">
-          <w:pPr>
-            <w:pStyle w:val="ListParagraph"/>
-            <w:numPr>
-              <w:numId w:val="2"/>
-            </w:numPr>
-            <w:ind w:hanging="360"/>
-          </w:pPr>
-        </w:pPrChange>
-      </w:pPr>
-      <w:ins w:id="188" w:author="vendetta" w:date="2012-12-06T10:31:00Z">
-        <w:r>
-          <w:t>Schritt</w:t>
-        </w:r>
-      </w:ins>
-    </w:p>
-    <w:p>
-      <w:pPr>
-        <w:pStyle w:val="NoSpacing"/>
-        <w:numPr>
-          <w:ilvl w:val="3"/>
-          <w:numId w:val="2"/>
-        </w:numPr>
-        <w:rPr>
-          <w:ins w:id="189" w:author="vendetta" w:date="2012-12-06T10:31:00Z"/>
-        </w:rPr>
-        <w:pPrChange w:id="190" w:author="vendetta" w:date="2012-12-06T10:31:00Z">
-          <w:pPr>
-            <w:pStyle w:val="ListParagraph"/>
-            <w:numPr>
-              <w:numId w:val="2"/>
-            </w:numPr>
-            <w:ind w:hanging="360"/>
-          </w:pPr>
-        </w:pPrChange>
-      </w:pPr>
-      <w:ins w:id="191" w:author="vendetta" w:date="2012-12-06T10:31:00Z">
-        <w:r>
-          <w:t>Objekt</w:t>
-        </w:r>
-      </w:ins>
-    </w:p>
-    <w:p>
-      <w:pPr>
-        <w:pStyle w:val="NoSpacing"/>
-        <w:numPr>
-          <w:ilvl w:val="3"/>
-          <w:numId w:val="2"/>
-        </w:numPr>
-        <w:rPr>
-          <w:ins w:id="192" w:author="vendetta" w:date="2012-12-06T10:31:00Z"/>
-        </w:rPr>
-        <w:pPrChange w:id="193" w:author="vendetta" w:date="2012-12-06T10:31:00Z">
-          <w:pPr>
-            <w:pStyle w:val="ListParagraph"/>
-            <w:numPr>
-              <w:numId w:val="2"/>
-            </w:numPr>
-            <w:ind w:hanging="360"/>
-          </w:pPr>
-        </w:pPrChange>
-      </w:pPr>
-      <w:ins w:id="194" w:author="vendetta" w:date="2012-12-06T10:31:00Z">
-        <w:r>
-          <w:t>Dialog Reaktion</w:t>
-        </w:r>
-      </w:ins>
-    </w:p>
-    <w:p>
-      <w:pPr>
-        <w:pStyle w:val="NoSpacing"/>
-        <w:numPr>
-          <w:ilvl w:val="3"/>
-          <w:numId w:val="2"/>
-        </w:numPr>
-        <w:rPr>
-          <w:ins w:id="195" w:author="vendetta" w:date="2012-12-06T10:31:00Z"/>
-        </w:rPr>
-        <w:pPrChange w:id="196" w:author="vendetta" w:date="2012-12-06T10:31:00Z">
-          <w:pPr>
-            <w:pStyle w:val="ListParagraph"/>
-            <w:numPr>
-              <w:numId w:val="2"/>
-            </w:numPr>
-            <w:ind w:hanging="360"/>
-          </w:pPr>
-        </w:pPrChange>
-      </w:pPr>
-      <w:ins w:id="197" w:author="vendetta" w:date="2012-12-06T10:31:00Z">
-        <w:r>
-          <w:t>Dialog Hinweis</w:t>
-        </w:r>
-      </w:ins>
-    </w:p>
-    <w:p>
-      <w:pPr>
-        <w:pStyle w:val="NoSpacing"/>
-        <w:numPr>
-          <w:ilvl w:val="3"/>
-          <w:numId w:val="2"/>
-        </w:numPr>
-        <w:rPr>
-          <w:ins w:id="198" w:author="vendetta" w:date="2012-12-06T10:31:00Z"/>
-        </w:rPr>
-        <w:pPrChange w:id="199" w:author="vendetta" w:date="2012-12-06T10:31:00Z">
-          <w:pPr>
-            <w:pStyle w:val="ListParagraph"/>
-            <w:numPr>
-              <w:numId w:val="2"/>
-            </w:numPr>
-            <w:ind w:hanging="360"/>
-          </w:pPr>
-        </w:pPrChange>
-      </w:pPr>
-      <w:ins w:id="200" w:author="vendetta" w:date="2012-12-06T10:31:00Z">
-        <w:r>
-          <w:t>Code</w:t>
-        </w:r>
-      </w:ins>
-    </w:p>
-    <w:p>
-      <w:pPr>
-        <w:pStyle w:val="NoSpacing"/>
-        <w:numPr>
-          <w:ilvl w:val="3"/>
-          <w:numId w:val="2"/>
-        </w:numPr>
-        <w:rPr>
-          <w:ins w:id="201" w:author="vendetta" w:date="2012-12-06T10:31:00Z"/>
-        </w:rPr>
-        <w:pPrChange w:id="202" w:author="vendetta" w:date="2012-12-06T10:31:00Z">
-          <w:pPr>
-            <w:pStyle w:val="ListParagraph"/>
-            <w:numPr>
-              <w:numId w:val="2"/>
-            </w:numPr>
-            <w:ind w:hanging="360"/>
-          </w:pPr>
-        </w:pPrChange>
-      </w:pPr>
-      <w:ins w:id="203" w:author="vendetta" w:date="2012-12-06T10:31:00Z">
-        <w:r>
-          <w:t>Veränderung</w:t>
-        </w:r>
-      </w:ins>
-    </w:p>
-    <w:p>
-      <w:pPr>
-        <w:pStyle w:val="NoSpacing"/>
-        <w:numPr>
-          <w:ilvl w:val="4"/>
-          <w:numId w:val="2"/>
-        </w:numPr>
-        <w:rPr>
-          <w:ins w:id="204" w:author="vendetta" w:date="2012-12-06T09:43:00Z"/>
-        </w:rPr>
-        <w:pPrChange w:id="205" w:author="vendetta" w:date="2012-12-06T10:31:00Z">
-          <w:pPr>
-            <w:pStyle w:val="ListParagraph"/>
-            <w:numPr>
-              <w:numId w:val="2"/>
-            </w:numPr>
-            <w:ind w:hanging="360"/>
-          </w:pPr>
-        </w:pPrChange>
-      </w:pPr>
-      <w:ins w:id="206" w:author="vendetta" w:date="2012-12-06T10:31:00Z">
-        <w:r>
-          <w:t>Objekt alt &lt;-&gt; neu</w:t>
-        </w:r>
-      </w:ins>
-      <w:bookmarkStart w:id="207" w:name="_GoBack"/>
-      <w:bookmarkEnd w:id="207"/>
-    </w:p>
-    <w:p>
-      <w:pPr>
-        <w:pStyle w:val="NoSpacing"/>
-        <w:rPr>
-          <w:rPrChange w:id="208" w:author="vendetta" w:date="2012-12-06T09:43:00Z">
-            <w:rPr/>
-          </w:rPrChange>
-        </w:rPr>
-        <w:pPrChange w:id="209" w:author="vendetta" w:date="2012-12-06T09:43:00Z">
+        <w:pPrChange w:id="183" w:author="vendetta" w:date="2012-12-06T09:43:00Z">
           <w:pPr>
             <w:pStyle w:val="ListParagraph"/>
             <w:numPr>

</xml_diff>